<commit_message>
[complete] Xác nhận [current] Đơn vị gởi ý kiến
</commit_message>
<xml_diff>
--- a/storage/app/public/TuDanhGia/2024/khom-1-phuong-1.docx
+++ b/storage/app/public/TuDanhGia/2024/khom-1-phuong-1.docx
@@ -428,7 +428,7 @@
                 <w:b w:val="1"/>
                 <w:bCs w:val="1"/>
               </w:rPr>
-              <w:t xml:space="preserve">0</w:t>
+              <w:t xml:space="preserve">19.5</w:t>
             </w:r>
           </w:p>
         </w:tc>
@@ -536,7 +536,7 @@
                 <w:b w:val="0"/>
                 <w:bCs w:val="0"/>
               </w:rPr>
-              <w:t xml:space="preserve"/>
+              <w:t xml:space="preserve">5</w:t>
             </w:r>
           </w:p>
         </w:tc>
@@ -644,7 +644,7 @@
                 <w:b w:val="0"/>
                 <w:bCs w:val="0"/>
               </w:rPr>
-              <w:t xml:space="preserve"/>
+              <w:t xml:space="preserve">3</w:t>
             </w:r>
           </w:p>
         </w:tc>
@@ -752,7 +752,7 @@
                 <w:b w:val="0"/>
                 <w:bCs w:val="0"/>
               </w:rPr>
-              <w:t xml:space="preserve"/>
+              <w:t xml:space="preserve">2</w:t>
             </w:r>
           </w:p>
         </w:tc>
@@ -860,7 +860,7 @@
                 <w:b w:val="0"/>
                 <w:bCs w:val="0"/>
               </w:rPr>
-              <w:t xml:space="preserve"/>
+              <w:t xml:space="preserve">5</w:t>
             </w:r>
           </w:p>
         </w:tc>
@@ -968,7 +968,7 @@
                 <w:b w:val="0"/>
                 <w:bCs w:val="0"/>
               </w:rPr>
-              <w:t xml:space="preserve"/>
+              <w:t xml:space="preserve">5</w:t>
             </w:r>
           </w:p>
         </w:tc>
@@ -1076,7 +1076,7 @@
                 <w:b w:val="0"/>
                 <w:bCs w:val="0"/>
               </w:rPr>
-              <w:t xml:space="preserve"/>
+              <w:t xml:space="preserve">4.5</w:t>
             </w:r>
           </w:p>
         </w:tc>
@@ -1292,7 +1292,7 @@
                 <w:b w:val="0"/>
                 <w:bCs w:val="0"/>
               </w:rPr>
-              <w:t xml:space="preserve"/>
+              <w:t xml:space="preserve">4.5</w:t>
             </w:r>
           </w:p>
         </w:tc>
@@ -1400,7 +1400,7 @@
                 <w:b w:val="0"/>
                 <w:bCs w:val="0"/>
               </w:rPr>
-              <w:t xml:space="preserve"/>
+              <w:t xml:space="preserve">5</w:t>
             </w:r>
           </w:p>
         </w:tc>
@@ -1508,7 +1508,7 @@
                 <w:b w:val="0"/>
                 <w:bCs w:val="0"/>
               </w:rPr>
-              <w:t xml:space="preserve"/>
+              <w:t xml:space="preserve">3</w:t>
             </w:r>
           </w:p>
         </w:tc>
@@ -1616,7 +1616,7 @@
                 <w:b w:val="0"/>
                 <w:bCs w:val="0"/>
               </w:rPr>
-              <w:t xml:space="preserve"/>
+              <w:t xml:space="preserve">2</w:t>
             </w:r>
           </w:p>
         </w:tc>
@@ -1724,7 +1724,7 @@
                 <w:b w:val="1"/>
                 <w:bCs w:val="1"/>
               </w:rPr>
-              <w:t xml:space="preserve">0</w:t>
+              <w:t xml:space="preserve">16</w:t>
             </w:r>
           </w:p>
         </w:tc>
@@ -1832,7 +1832,7 @@
                 <w:b w:val="0"/>
                 <w:bCs w:val="0"/>
               </w:rPr>
-              <w:t xml:space="preserve"/>
+              <w:t xml:space="preserve">3</w:t>
             </w:r>
           </w:p>
         </w:tc>
@@ -1940,7 +1940,7 @@
                 <w:b w:val="0"/>
                 <w:bCs w:val="0"/>
               </w:rPr>
-              <w:t xml:space="preserve"/>
+              <w:t xml:space="preserve">3</w:t>
             </w:r>
           </w:p>
         </w:tc>
@@ -2048,7 +2048,7 @@
                 <w:b w:val="0"/>
                 <w:bCs w:val="0"/>
               </w:rPr>
-              <w:t xml:space="preserve"/>
+              <w:t xml:space="preserve">3</w:t>
             </w:r>
           </w:p>
         </w:tc>
@@ -2156,7 +2156,7 @@
                 <w:b w:val="0"/>
                 <w:bCs w:val="0"/>
               </w:rPr>
-              <w:t xml:space="preserve"/>
+              <w:t xml:space="preserve">1</w:t>
             </w:r>
           </w:p>
         </w:tc>
@@ -2264,7 +2264,7 @@
                 <w:b w:val="0"/>
                 <w:bCs w:val="0"/>
               </w:rPr>
-              <w:t xml:space="preserve"/>
+              <w:t xml:space="preserve">1</w:t>
             </w:r>
           </w:p>
         </w:tc>
@@ -2480,7 +2480,7 @@
                 <w:b w:val="0"/>
                 <w:bCs w:val="0"/>
               </w:rPr>
-              <w:t xml:space="preserve"/>
+              <w:t xml:space="preserve">1</w:t>
             </w:r>
           </w:p>
         </w:tc>
@@ -2588,7 +2588,7 @@
                 <w:b w:val="0"/>
                 <w:bCs w:val="0"/>
               </w:rPr>
-              <w:t xml:space="preserve"/>
+              <w:t xml:space="preserve">1</w:t>
             </w:r>
           </w:p>
         </w:tc>
@@ -2804,7 +2804,7 @@
                 <w:b w:val="0"/>
                 <w:bCs w:val="0"/>
               </w:rPr>
-              <w:t xml:space="preserve"/>
+              <w:t xml:space="preserve">1</w:t>
             </w:r>
           </w:p>
         </w:tc>
@@ -2912,7 +2912,7 @@
                 <w:b w:val="0"/>
                 <w:bCs w:val="0"/>
               </w:rPr>
-              <w:t xml:space="preserve"/>
+              <w:t xml:space="preserve">1</w:t>
             </w:r>
           </w:p>
         </w:tc>
@@ -3128,7 +3128,7 @@
                 <w:b w:val="0"/>
                 <w:bCs w:val="0"/>
               </w:rPr>
-              <w:t xml:space="preserve"/>
+              <w:t xml:space="preserve">3</w:t>
             </w:r>
           </w:p>
         </w:tc>
@@ -3236,7 +3236,7 @@
                 <w:b w:val="0"/>
                 <w:bCs w:val="0"/>
               </w:rPr>
-              <w:t xml:space="preserve"/>
+              <w:t xml:space="preserve">2</w:t>
             </w:r>
           </w:p>
         </w:tc>
@@ -3344,7 +3344,7 @@
                 <w:b w:val="0"/>
                 <w:bCs w:val="0"/>
               </w:rPr>
-              <w:t xml:space="preserve"/>
+              <w:t xml:space="preserve">1</w:t>
             </w:r>
           </w:p>
         </w:tc>
@@ -3452,7 +3452,7 @@
                 <w:b w:val="0"/>
                 <w:bCs w:val="0"/>
               </w:rPr>
-              <w:t xml:space="preserve"/>
+              <w:t xml:space="preserve">2.5</w:t>
             </w:r>
           </w:p>
         </w:tc>
@@ -3560,7 +3560,7 @@
                 <w:b w:val="0"/>
                 <w:bCs w:val="0"/>
               </w:rPr>
-              <w:t xml:space="preserve"/>
+              <w:t xml:space="preserve">2.5</w:t>
             </w:r>
           </w:p>
         </w:tc>
@@ -3668,7 +3668,7 @@
                 <w:b w:val="0"/>
                 <w:bCs w:val="0"/>
               </w:rPr>
-              <w:t xml:space="preserve"/>
+              <w:t xml:space="preserve">1.5</w:t>
             </w:r>
           </w:p>
         </w:tc>
@@ -3776,7 +3776,7 @@
                 <w:b w:val="0"/>
                 <w:bCs w:val="0"/>
               </w:rPr>
-              <w:t xml:space="preserve"/>
+              <w:t xml:space="preserve">1</w:t>
             </w:r>
           </w:p>
         </w:tc>
@@ -3884,7 +3884,7 @@
                 <w:b w:val="0"/>
                 <w:bCs w:val="0"/>
               </w:rPr>
-              <w:t xml:space="preserve"/>
+              <w:t xml:space="preserve">0.5</w:t>
             </w:r>
           </w:p>
         </w:tc>
@@ -3992,7 +3992,7 @@
                 <w:b w:val="0"/>
                 <w:bCs w:val="0"/>
               </w:rPr>
-              <w:t xml:space="preserve"/>
+              <w:t xml:space="preserve">3</w:t>
             </w:r>
           </w:p>
         </w:tc>
@@ -4100,7 +4100,7 @@
                 <w:b w:val="0"/>
                 <w:bCs w:val="0"/>
               </w:rPr>
-              <w:t xml:space="preserve"/>
+              <w:t xml:space="preserve">3</w:t>
             </w:r>
           </w:p>
         </w:tc>
@@ -4208,7 +4208,7 @@
                 <w:b w:val="0"/>
                 <w:bCs w:val="0"/>
               </w:rPr>
-              <w:t xml:space="preserve"/>
+              <w:t xml:space="preserve">3</w:t>
             </w:r>
           </w:p>
         </w:tc>
@@ -4424,7 +4424,7 @@
                 <w:b w:val="1"/>
                 <w:bCs w:val="1"/>
               </w:rPr>
-              <w:t xml:space="preserve">0</w:t>
+              <w:t xml:space="preserve">15</w:t>
             </w:r>
           </w:p>
         </w:tc>
@@ -4532,7 +4532,7 @@
                 <w:b w:val="0"/>
                 <w:bCs w:val="0"/>
               </w:rPr>
-              <w:t xml:space="preserve"/>
+              <w:t xml:space="preserve">5</w:t>
             </w:r>
           </w:p>
         </w:tc>
@@ -4640,7 +4640,7 @@
                 <w:b w:val="0"/>
                 <w:bCs w:val="0"/>
               </w:rPr>
-              <w:t xml:space="preserve"/>
+              <w:t xml:space="preserve">5</w:t>
             </w:r>
           </w:p>
         </w:tc>
@@ -4748,7 +4748,7 @@
                 <w:b w:val="0"/>
                 <w:bCs w:val="0"/>
               </w:rPr>
-              <w:t xml:space="preserve"/>
+              <w:t xml:space="preserve">2</w:t>
             </w:r>
           </w:p>
         </w:tc>
@@ -4856,7 +4856,7 @@
                 <w:b w:val="0"/>
                 <w:bCs w:val="0"/>
               </w:rPr>
-              <w:t xml:space="preserve"/>
+              <w:t xml:space="preserve">1</w:t>
             </w:r>
           </w:p>
         </w:tc>
@@ -4964,7 +4964,7 @@
                 <w:b w:val="0"/>
                 <w:bCs w:val="0"/>
               </w:rPr>
-              <w:t xml:space="preserve"/>
+              <w:t xml:space="preserve">1</w:t>
             </w:r>
           </w:p>
         </w:tc>
@@ -5072,7 +5072,7 @@
                 <w:b w:val="0"/>
                 <w:bCs w:val="0"/>
               </w:rPr>
-              <w:t xml:space="preserve"/>
+              <w:t xml:space="preserve">4</w:t>
             </w:r>
           </w:p>
         </w:tc>
@@ -5180,7 +5180,7 @@
                 <w:b w:val="0"/>
                 <w:bCs w:val="0"/>
               </w:rPr>
-              <w:t xml:space="preserve"/>
+              <w:t xml:space="preserve">2.5</w:t>
             </w:r>
           </w:p>
         </w:tc>
@@ -5288,7 +5288,7 @@
                 <w:b w:val="0"/>
                 <w:bCs w:val="0"/>
               </w:rPr>
-              <w:t xml:space="preserve"/>
+              <w:t xml:space="preserve">1.5</w:t>
             </w:r>
           </w:p>
         </w:tc>
@@ -5396,7 +5396,7 @@
                 <w:b w:val="0"/>
                 <w:bCs w:val="0"/>
               </w:rPr>
-              <w:t xml:space="preserve"/>
+              <w:t xml:space="preserve">4</w:t>
             </w:r>
           </w:p>
         </w:tc>
@@ -5504,7 +5504,7 @@
                 <w:b w:val="0"/>
                 <w:bCs w:val="0"/>
               </w:rPr>
-              <w:t xml:space="preserve"/>
+              <w:t xml:space="preserve">1.5</w:t>
             </w:r>
           </w:p>
         </w:tc>
@@ -5612,7 +5612,7 @@
                 <w:b w:val="0"/>
                 <w:bCs w:val="0"/>
               </w:rPr>
-              <w:t xml:space="preserve"/>
+              <w:t xml:space="preserve">2.5</w:t>
             </w:r>
           </w:p>
         </w:tc>
@@ -5720,7 +5720,7 @@
                 <w:b w:val="1"/>
                 <w:bCs w:val="1"/>
               </w:rPr>
-              <w:t xml:space="preserve">0</w:t>
+              <w:t xml:space="preserve">16</w:t>
             </w:r>
           </w:p>
         </w:tc>
@@ -5828,7 +5828,7 @@
                 <w:b w:val="0"/>
                 <w:bCs w:val="0"/>
               </w:rPr>
-              <w:t xml:space="preserve"/>
+              <w:t xml:space="preserve">4.5</w:t>
             </w:r>
           </w:p>
         </w:tc>
@@ -5936,7 +5936,7 @@
                 <w:b w:val="0"/>
                 <w:bCs w:val="0"/>
               </w:rPr>
-              <w:t xml:space="preserve"/>
+              <w:t xml:space="preserve">2</w:t>
             </w:r>
           </w:p>
         </w:tc>
@@ -6044,7 +6044,7 @@
                 <w:b w:val="0"/>
                 <w:bCs w:val="0"/>
               </w:rPr>
-              <w:t xml:space="preserve"/>
+              <w:t xml:space="preserve">2</w:t>
             </w:r>
           </w:p>
         </w:tc>
@@ -6152,7 +6152,7 @@
                 <w:b w:val="0"/>
                 <w:bCs w:val="0"/>
               </w:rPr>
-              <w:t xml:space="preserve"/>
+              <w:t xml:space="preserve">0.5</w:t>
             </w:r>
           </w:p>
         </w:tc>
@@ -6260,7 +6260,7 @@
                 <w:b w:val="0"/>
                 <w:bCs w:val="0"/>
               </w:rPr>
-              <w:t xml:space="preserve"/>
+              <w:t xml:space="preserve">4</w:t>
             </w:r>
           </w:p>
         </w:tc>
@@ -6368,7 +6368,7 @@
                 <w:b w:val="0"/>
                 <w:bCs w:val="0"/>
               </w:rPr>
-              <w:t xml:space="preserve"/>
+              <w:t xml:space="preserve">4</w:t>
             </w:r>
           </w:p>
         </w:tc>
@@ -6476,7 +6476,7 @@
                 <w:b w:val="0"/>
                 <w:bCs w:val="0"/>
               </w:rPr>
-              <w:t xml:space="preserve"/>
+              <w:t xml:space="preserve">1.5</w:t>
             </w:r>
           </w:p>
         </w:tc>
@@ -6584,7 +6584,7 @@
                 <w:b w:val="0"/>
                 <w:bCs w:val="0"/>
               </w:rPr>
-              <w:t xml:space="preserve"/>
+              <w:t xml:space="preserve">1.5</w:t>
             </w:r>
           </w:p>
         </w:tc>
@@ -6800,7 +6800,7 @@
                 <w:b w:val="0"/>
                 <w:bCs w:val="0"/>
               </w:rPr>
-              <w:t xml:space="preserve"/>
+              <w:t xml:space="preserve">5</w:t>
             </w:r>
           </w:p>
         </w:tc>
@@ -6908,7 +6908,7 @@
                 <w:b w:val="0"/>
                 <w:bCs w:val="0"/>
               </w:rPr>
-              <w:t xml:space="preserve"/>
+              <w:t xml:space="preserve">5</w:t>
             </w:r>
           </w:p>
         </w:tc>
@@ -7232,7 +7232,7 @@
                 <w:b w:val="0"/>
                 <w:bCs w:val="0"/>
               </w:rPr>
-              <w:t xml:space="preserve"/>
+              <w:t xml:space="preserve">1</w:t>
             </w:r>
           </w:p>
         </w:tc>
@@ -7340,7 +7340,7 @@
                 <w:b w:val="0"/>
                 <w:bCs w:val="0"/>
               </w:rPr>
-              <w:t xml:space="preserve"/>
+              <w:t xml:space="preserve">1</w:t>
             </w:r>
           </w:p>
         </w:tc>
@@ -7448,7 +7448,7 @@
                 <w:b w:val="0"/>
                 <w:bCs w:val="0"/>
               </w:rPr>
-              <w:t xml:space="preserve"/>
+              <w:t xml:space="preserve">0</w:t>
             </w:r>
           </w:p>
         </w:tc>
@@ -7556,7 +7556,7 @@
                 <w:b w:val="1"/>
                 <w:bCs w:val="1"/>
               </w:rPr>
-              <w:t xml:space="preserve">0</w:t>
+              <w:t xml:space="preserve">11</w:t>
             </w:r>
           </w:p>
         </w:tc>
@@ -7664,7 +7664,7 @@
                 <w:b w:val="0"/>
                 <w:bCs w:val="0"/>
               </w:rPr>
-              <w:t xml:space="preserve"/>
+              <w:t xml:space="preserve">3</w:t>
             </w:r>
           </w:p>
         </w:tc>
@@ -7772,7 +7772,7 @@
                 <w:b w:val="0"/>
                 <w:bCs w:val="0"/>
               </w:rPr>
-              <w:t xml:space="preserve"/>
+              <w:t xml:space="preserve">3</w:t>
             </w:r>
           </w:p>
         </w:tc>
@@ -7880,7 +7880,7 @@
                 <w:b w:val="0"/>
                 <w:bCs w:val="0"/>
               </w:rPr>
-              <w:t xml:space="preserve"/>
+              <w:t xml:space="preserve">4.5</w:t>
             </w:r>
           </w:p>
         </w:tc>
@@ -7988,7 +7988,7 @@
                 <w:b w:val="0"/>
                 <w:bCs w:val="0"/>
               </w:rPr>
-              <w:t xml:space="preserve"/>
+              <w:t xml:space="preserve">1</w:t>
             </w:r>
           </w:p>
         </w:tc>
@@ -8096,7 +8096,7 @@
                 <w:b w:val="0"/>
                 <w:bCs w:val="0"/>
               </w:rPr>
-              <w:t xml:space="preserve"/>
+              <w:t xml:space="preserve">1.5</w:t>
             </w:r>
           </w:p>
         </w:tc>
@@ -8204,7 +8204,7 @@
                 <w:b w:val="0"/>
                 <w:bCs w:val="0"/>
               </w:rPr>
-              <w:t xml:space="preserve"/>
+              <w:t xml:space="preserve">2</w:t>
             </w:r>
           </w:p>
         </w:tc>
@@ -8312,7 +8312,7 @@
                 <w:b w:val="0"/>
                 <w:bCs w:val="0"/>
               </w:rPr>
-              <w:t xml:space="preserve"/>
+              <w:t xml:space="preserve">3.5</w:t>
             </w:r>
           </w:p>
         </w:tc>
@@ -8420,7 +8420,7 @@
                 <w:b w:val="0"/>
                 <w:bCs w:val="0"/>
               </w:rPr>
-              <w:t xml:space="preserve"/>
+              <w:t xml:space="preserve">3.5</w:t>
             </w:r>
           </w:p>
         </w:tc>
@@ -8515,7 +8515,7 @@
                 <w:b w:val="1"/>
                 <w:bCs w:val="1"/>
               </w:rPr>
-              <w:t xml:space="preserve">0</w:t>
+              <w:t xml:space="preserve">77.5</w:t>
             </w:r>
           </w:p>
         </w:tc>

</xml_diff>